<commit_message>
22 5 blog.it-IT.docx updated by Text United
</commit_message>
<xml_diff>
--- a/22 5 blog.it-IT.docx
+++ b/22 5 blog.it-IT.docx
@@ -17,7 +17,7 @@
     </w:p>
     <w:p>
       <w:r>
-        <w:t>Tools such as Google Analytics, Zap or Piwik, all allow to see in-depth information about your website. TRANSLATED TRANSLATED These tools will help you to understand the locale specific amount of traffic, get to know the sources of your traffic and crucial information for a successful SEO optimization, keywords and phrases that are generating the most traffic.</w:t>
+        <w:t>Strumenti come Google Analytics, Zap o Piwik, tutti permettono di vedere informazioni approfondite sul tuo sito web. Calcola il volume del traffico di ricerca e il traffico potenziale dai mercati in cui al momento non stai mirando. Questi strumenti ti aiuteranno a capire la quantità specifica di traffico locale, a conoscere le fonti del tuo traffico e le informazioni cruciali per un'ottimizzazione SEO, parole chiave e frasi che generano più traffico.</w:t>
       </w:r>
     </w:p>
     <w:p>
@@ -30,12 +30,12 @@
         <w:rPr>
           <w:b/>
         </w:rPr>
-        <w:t>TRANSLATED In-depth keyword research in target markets</w:t>
+        <w:t>Ricerca approfondita di parole chiave nei mercati di destinazione</w:t>
       </w:r>
     </w:p>
     <w:p>
       <w:r>
-        <w:t>With the data that you collected above, or working with your marketing team, research on the keywords that drive the traffic the most. Look for specific search patterns and trends. You can use Google keywords planner to discover valuable keywords that are frequently used.</w:t>
+        <w:t>Con i dati raccolti in precedenza o lavorando con il team di marketing, esegui una ricerca sulle parole chiave che guidano maggiormente il traffico. Cerca specifici modelli di ricerca e tendenze. Puoi utilizzare il pianificatore di parole chiave di Google per scoprire preziose parole chiave utilizzate di frequente.</w:t>
       </w:r>
     </w:p>
     <w:p>
@@ -88,17 +88,17 @@
         <w:rPr>
           <w:b/>
         </w:rPr>
-        <w:t>Calculate ROI – Return of Investment</w:t>
+        <w:t>Calcola il ROI - Return of Investment</w:t>
       </w:r>
     </w:p>
     <w:p>
       <w:r>
-        <w:t>Localization costs are based on the volume of content that you need to translate and localize. You need to carefully assess which content truly needs to be translated to which target markets.</w:t>
+        <w:t>I costi di localizzazione si basano sul volume di contenuti che è necessario tradurre e localizzare. È necessario valutare attentamente quali contenuti devono essere realmente tradotti in quali mercati target.</w:t>
       </w:r>
     </w:p>
     <w:p>
       <w:r>
-        <w:t xml:space="preserve">There are many performance indicators and metrics that you can use to measure costs and returns of a localized website as opposed to a non-localized website. </w:t>
+        <w:t xml:space="preserve">Esistono molti indicatori e parametri di rendimento che è possibile utilizzare per misurare i costi e i rendimenti di un sito web localizzato rispetto a un sito Web non localizzato. </w:t>
       </w:r>
     </w:p>
     <w:p>
@@ -164,7 +164,7 @@
     </w:p>
     <w:p>
       <w:r>
-        <w:t>Localization decisions need to take multiple factors into considerations including the potential of target markets and existing competition in those locales. It’s extremely important to equip yourself with the right numbers and metrics that support your localization strategy. Estimating costs and returns with clear performance indicators is very helpful to assess the overall localization ROI.</w:t>
+        <w:t>Le decisioni relative alla localizzazione devono prendere in considerazione molteplici fattori, tra cui il potenziale dei mercati target e la concorrenza esistente in quei locali. È estremamente importante dotarsi dei numeri e delle metriche corretti che supportano la strategia di localizzazione. Stimare costi e rendimenti con chiari indicatori di prestazione è molto utile per valutare il ROI complessivo di localizzazione.</w:t>
       </w:r>
     </w:p>
     <w:p/>

</xml_diff>